<commit_message>
[FIX] Validacion CFA v1.1 - Ajsutes Grales
</commit_message>
<xml_diff>
--- a/fuentes/CF1_41310002_DI.docx
+++ b/fuentes/CF1_41310002_DI.docx
@@ -2,6 +2,19 @@
 <file path=word/document.xml><?xml version="1.0" encoding="utf-8"?>
 <w:document xmlns:wpc="http://schemas.microsoft.com/office/word/2010/wordprocessingCanvas" xmlns:cx="http://schemas.microsoft.com/office/drawing/2014/chartex" xmlns:cx1="http://schemas.microsoft.com/office/drawing/2015/9/8/chartex" xmlns:cx2="http://schemas.microsoft.com/office/drawing/2015/10/21/chartex" xmlns:cx3="http://schemas.microsoft.com/office/drawing/2016/5/9/chartex" xmlns:cx4="http://schemas.microsoft.com/office/drawing/2016/5/10/chartex" xmlns:cx5="http://schemas.microsoft.com/office/drawing/2016/5/11/chartex" xmlns:cx6="http://schemas.microsoft.com/office/drawing/2016/5/12/chartex" xmlns:cx7="http://schemas.microsoft.com/office/drawing/2016/5/13/chartex" xmlns:cx8="http://schemas.microsoft.com/office/drawing/2016/5/14/chartex" xmlns:mc="http://schemas.openxmlformats.org/markup-compatibility/2006" xmlns:aink="http://schemas.microsoft.com/office/drawing/2016/ink" xmlns:am3d="http://schemas.microsoft.com/office/drawing/2017/model3d" xmlns:o="urn:schemas-microsoft-com:office:office" xmlns:oel="http://schemas.microsoft.com/office/2019/extlst" xmlns:r="http://schemas.openxmlformats.org/officeDocument/2006/relationships" xmlns:m="http://schemas.openxmlformats.org/officeDocument/2006/math" xmlns:v="urn:schemas-microsoft-com:vml" xmlns:wp14="http://schemas.microsoft.com/office/word/2010/wordprocessingDrawing" xmlns:wp="http://schemas.openxmlformats.org/drawingml/2006/wordprocessingDrawing" xmlns:w10="urn:schemas-microsoft-com:office:word" xmlns:w="http://schemas.openxmlformats.org/wordprocessingml/2006/main" xmlns:w14="http://schemas.microsoft.com/office/word/2010/wordml" xmlns:w15="http://schemas.microsoft.com/office/word/2012/wordml" xmlns:w16cex="http://schemas.microsoft.com/office/word/2018/wordml/cex" xmlns:w16cid="http://schemas.microsoft.com/office/word/2016/wordml/cid" xmlns:w16="http://schemas.microsoft.com/office/word/2018/wordml" xmlns:w16du="http://schemas.microsoft.com/office/word/2023/wordml/word16du" xmlns:w16sdtdh="http://schemas.microsoft.com/office/word/2020/wordml/sdtdatahash" xmlns:w16se="http://schemas.microsoft.com/office/word/2015/wordml/symex" xmlns:wpg="http://schemas.microsoft.com/office/word/2010/wordprocessingGroup" xmlns:wpi="http://schemas.microsoft.com/office/word/2010/wordprocessingInk" xmlns:wne="http://schemas.microsoft.com/office/word/2006/wordml" xmlns:wps="http://schemas.microsoft.com/office/word/2010/wordprocessingShape" xmlns:a="http://schemas.openxmlformats.org/drawingml/2006/main" xmlns:pic="http://schemas.openxmlformats.org/drawingml/2006/picture" xmlns:a14="http://schemas.microsoft.com/office/drawing/2010/main" xmlns:woe="http://schemas.microsoft.com/office/word/2020/oembed" mc:Ignorable="w14 w15 w16se w16cid w16 w16cex w16sdtdh w16du wp14">
   <w:body>
+    <w:p>
+      <w:pPr>
+        <w:pStyle w:val="Normal0"/>
+        <w:ind w:left="284"/>
+        <w:jc w:val="center"/>
+        <w:rPr>
+          <w:b w:val="1"/>
+          <w:bCs w:val="1"/>
+          <w:sz w:val="20"/>
+          <w:szCs w:val="20"/>
+        </w:rPr>
+      </w:pPr>
+    </w:p>
     <w:p>
       <w:pPr>
         <w:pStyle w:val="Normal0"/>
@@ -1065,16 +1078,158 @@
       <w:pPr>
         <w:pStyle w:val="Normal0"/>
         <w:pBdr>
-          <w:top w:val="nil"/>
-          <w:left w:val="nil"/>
-          <w:bottom w:val="nil"/>
-          <w:right w:val="nil"/>
-          <w:between w:val="nil"/>
+          <w:top w:val="nil" w:color="000000" w:sz="0" w:space="0"/>
+          <w:left w:val="nil" w:color="000000" w:sz="0" w:space="0"/>
+          <w:bottom w:val="nil" w:color="000000" w:sz="0" w:space="0"/>
+          <w:right w:val="nil" w:color="000000" w:sz="0" w:space="0"/>
+          <w:between w:val="nil" w:color="000000" w:sz="0" w:space="0"/>
         </w:pBdr>
         <w:ind w:left="284"/>
         <w:jc w:val="both"/>
         <w:rPr>
-          <w:b/>
+          <w:b w:val="1"/>
+          <w:bCs w:val="1"/>
+          <w:sz w:val="20"/>
+          <w:szCs w:val="20"/>
+        </w:rPr>
+      </w:pPr>
+    </w:p>
+    <w:p>
+      <w:pPr>
+        <w:pStyle w:val="Normal0"/>
+        <w:pBdr>
+          <w:top w:val="nil" w:color="000000" w:sz="0" w:space="0"/>
+          <w:left w:val="nil" w:color="000000" w:sz="0" w:space="0"/>
+          <w:bottom w:val="nil" w:color="000000" w:sz="0" w:space="0"/>
+          <w:right w:val="nil" w:color="000000" w:sz="0" w:space="0"/>
+          <w:between w:val="nil" w:color="000000" w:sz="0" w:space="0"/>
+        </w:pBdr>
+        <w:ind w:left="284"/>
+        <w:jc w:val="both"/>
+        <w:rPr>
+          <w:b w:val="0"/>
+          <w:bCs w:val="0"/>
+          <w:sz w:val="20"/>
+          <w:szCs w:val="20"/>
+          <w:highlight w:val="cyan"/>
+        </w:rPr>
+      </w:pPr>
+      <w:r>
+        <w:rPr>
+          <w:b w:val="0"/>
+          <w:bCs w:val="0"/>
+          <w:sz w:val="20"/>
+          <w:szCs w:val="20"/>
+          <w:highlight w:val="cyan"/>
+        </w:rPr>
+        <w:t xml:space="preserve">En el siguiente video, el aprendiz podrá acceder a un repaso general por las </w:t>
+      </w:r>
+      <w:r>
+        <w:rPr>
+          <w:b w:val="0"/>
+          <w:bCs w:val="0"/>
+          <w:sz w:val="20"/>
+          <w:szCs w:val="20"/>
+          <w:highlight w:val="cyan"/>
+        </w:rPr>
+        <w:t>temáticas descritas en el componente formativo.</w:t>
+      </w:r>
+    </w:p>
+    <w:p>
+      <w:pPr>
+        <w:pStyle w:val="Normal0"/>
+        <w:pBdr>
+          <w:top w:val="nil" w:color="000000" w:sz="0" w:space="0"/>
+          <w:left w:val="nil" w:color="000000" w:sz="0" w:space="0"/>
+          <w:bottom w:val="nil" w:color="000000" w:sz="0" w:space="0"/>
+          <w:right w:val="nil" w:color="000000" w:sz="0" w:space="0"/>
+          <w:between w:val="nil" w:color="000000" w:sz="0" w:space="0"/>
+        </w:pBdr>
+        <w:ind w:left="284"/>
+        <w:jc w:val="both"/>
+        <w:rPr>
+          <w:b w:val="0"/>
+          <w:bCs w:val="0"/>
+          <w:sz w:val="20"/>
+          <w:szCs w:val="20"/>
+          <w:highlight w:val="cyan"/>
+        </w:rPr>
+      </w:pPr>
+    </w:p>
+    <w:p>
+      <w:pPr>
+        <w:pStyle w:val="Normal0"/>
+        <w:pBdr>
+          <w:top w:val="nil" w:color="000000" w:sz="0" w:space="0"/>
+          <w:left w:val="nil" w:color="000000" w:sz="0" w:space="0"/>
+          <w:bottom w:val="nil" w:color="000000" w:sz="0" w:space="0"/>
+          <w:right w:val="nil" w:color="000000" w:sz="0" w:space="0"/>
+          <w:between w:val="nil" w:color="000000" w:sz="0" w:space="0"/>
+        </w:pBdr>
+        <w:ind w:left="284"/>
+        <w:jc w:val="both"/>
+        <w:rPr>
+          <w:b w:val="1"/>
+          <w:bCs w:val="1"/>
+          <w:sz w:val="20"/>
+          <w:szCs w:val="20"/>
+          <w:highlight w:val="cyan"/>
+        </w:rPr>
+      </w:pPr>
+      <w:r>
+        <w:rPr>
+          <w:b w:val="1"/>
+          <w:bCs w:val="1"/>
+          <w:sz w:val="20"/>
+          <w:szCs w:val="20"/>
+          <w:highlight w:val="cyan"/>
+        </w:rPr>
+        <w:t>Video1. Pedagogía y educación</w:t>
+      </w:r>
+      <w:commentRangeStart w:id="115670183"/>
+      <w:commentRangeEnd w:id="115670183"/>
+      <w:r>
+        <w:rPr>
+          <w:rStyle w:val="CommentReference"/>
+        </w:rPr>
+        <w:commentReference w:id="115670183"/>
+      </w:r>
+    </w:p>
+    <w:p>
+      <w:pPr>
+        <w:pStyle w:val="Normal0"/>
+        <w:pBdr>
+          <w:top w:val="nil" w:color="000000" w:sz="0" w:space="0"/>
+          <w:left w:val="nil" w:color="000000" w:sz="0" w:space="0"/>
+          <w:bottom w:val="nil" w:color="000000" w:sz="0" w:space="0"/>
+          <w:right w:val="nil" w:color="000000" w:sz="0" w:space="0"/>
+          <w:between w:val="nil" w:color="000000" w:sz="0" w:space="0"/>
+        </w:pBdr>
+        <w:ind w:left="284"/>
+        <w:jc w:val="both"/>
+        <w:rPr>
+          <w:b w:val="1"/>
+          <w:bCs w:val="1"/>
+          <w:sz w:val="20"/>
+          <w:szCs w:val="20"/>
+        </w:rPr>
+      </w:pPr>
+    </w:p>
+    <w:p>
+      <w:pPr>
+        <w:pStyle w:val="Normal0"/>
+        <w:pBdr>
+          <w:top w:val="nil" w:color="000000" w:sz="0" w:space="0"/>
+          <w:left w:val="nil" w:color="000000" w:sz="0" w:space="0"/>
+          <w:bottom w:val="nil" w:color="000000" w:sz="0" w:space="0"/>
+          <w:right w:val="nil" w:color="000000" w:sz="0" w:space="0"/>
+          <w:between w:val="nil" w:color="000000" w:sz="0" w:space="0"/>
+        </w:pBdr>
+        <w:ind w:left="284"/>
+        <w:jc w:val="both"/>
+        <w:rPr>
+          <w:b w:val="1"/>
+          <w:bCs w:val="1"/>
           <w:sz w:val="20"/>
           <w:szCs w:val="20"/>
         </w:rPr>
@@ -5549,35 +5704,128 @@
     </w:p>
     <w:p>
       <w:pPr>
-        <w:ind w:left="284"/>
-        <w:rPr>
-          <w:sz w:val="20"/>
-          <w:szCs w:val="20"/>
-        </w:rPr>
-      </w:pPr>
-      <w:r>
-        <w:rPr>
-          <w:b/>
-          <w:bCs/>
-          <w:sz w:val="20"/>
-          <w:szCs w:val="20"/>
-        </w:rPr>
-        <w:t>El Plan Decenal de Educación 2006-2016,</w:t>
-      </w:r>
-      <w:r>
-        <w:rPr>
-          <w:sz w:val="20"/>
-          <w:szCs w:val="20"/>
-        </w:rPr>
-        <w:t xml:space="preserve"> recoge las políticas para impulsar las transformaciones necesarias en la educación colombiana.</w:t>
-      </w:r>
-    </w:p>
-    <w:p>
-      <w:pPr>
-        <w:ind w:left="284"/>
-        <w:rPr>
-          <w:sz w:val="20"/>
-          <w:szCs w:val="20"/>
+        <w:pStyle w:val="Normal"/>
+        <w:ind w:left="284"/>
+        <w:rPr>
+          <w:rFonts w:ascii="Arial" w:hAnsi="Arial" w:eastAsia="Arial" w:cs="Arial"/>
+          <w:b w:val="0"/>
+          <w:bCs w:val="0"/>
+          <w:noProof w:val="0"/>
+          <w:sz w:val="20"/>
+          <w:szCs w:val="20"/>
+          <w:highlight w:val="cyan"/>
+          <w:lang w:val="es-CO"/>
+        </w:rPr>
+      </w:pPr>
+      <w:r>
+        <w:rPr>
+          <w:b w:val="0"/>
+          <w:bCs w:val="0"/>
+          <w:sz w:val="20"/>
+          <w:szCs w:val="20"/>
+          <w:highlight w:val="cyan"/>
+        </w:rPr>
+        <w:t xml:space="preserve">El Plan Decenal de Educación </w:t>
+      </w:r>
+      <w:r>
+        <w:rPr>
+          <w:rFonts w:ascii="Arial" w:hAnsi="Arial" w:eastAsia="Arial" w:cs="Arial"/>
+          <w:b w:val="0"/>
+          <w:bCs w:val="0"/>
+          <w:noProof w:val="0"/>
+          <w:sz w:val="20"/>
+          <w:szCs w:val="20"/>
+          <w:highlight w:val="cyan"/>
+          <w:lang w:val="es-CO"/>
+        </w:rPr>
+        <w:t xml:space="preserve">(PNDE) 2016-2026, es una estrategia que continúa las políticas del plan anterior, </w:t>
+      </w:r>
+      <w:r>
+        <w:rPr>
+          <w:rFonts w:ascii="Arial" w:hAnsi="Arial" w:eastAsia="Arial" w:cs="Arial"/>
+          <w:b w:val="0"/>
+          <w:bCs w:val="0"/>
+          <w:noProof w:val="0"/>
+          <w:sz w:val="20"/>
+          <w:szCs w:val="20"/>
+          <w:highlight w:val="cyan"/>
+          <w:lang w:val="es-CO"/>
+        </w:rPr>
+        <w:t xml:space="preserve">2006 a 2016, </w:t>
+      </w:r>
+      <w:r>
+        <w:rPr>
+          <w:rFonts w:ascii="Arial" w:hAnsi="Arial" w:eastAsia="Arial" w:cs="Arial"/>
+          <w:b w:val="0"/>
+          <w:bCs w:val="0"/>
+          <w:noProof w:val="0"/>
+          <w:sz w:val="20"/>
+          <w:szCs w:val="20"/>
+          <w:highlight w:val="cyan"/>
+          <w:lang w:val="es-CO"/>
+        </w:rPr>
+        <w:t>con el objetivo de mejorar la calidad y equidad en la educación.</w:t>
+      </w:r>
+      <w:r>
+        <w:rPr>
+          <w:rFonts w:ascii="Arial" w:hAnsi="Arial" w:eastAsia="Arial" w:cs="Arial"/>
+          <w:b w:val="0"/>
+          <w:bCs w:val="0"/>
+          <w:noProof w:val="0"/>
+          <w:sz w:val="20"/>
+          <w:szCs w:val="20"/>
+          <w:highlight w:val="cyan"/>
+          <w:lang w:val="es-CO"/>
+        </w:rPr>
+        <w:t xml:space="preserve"> Se centra en garantizar el acceso, fortalecer los aprendizajes, impulsar la innovación pedagógica, apoyar a los docentes y vincular la educación con el mundo laboral. Además, está alineado con los Objetivos de Desarrollo Sostenible</w:t>
+      </w:r>
+      <w:r>
+        <w:rPr>
+          <w:rFonts w:ascii="Arial" w:hAnsi="Arial" w:eastAsia="Arial" w:cs="Arial"/>
+          <w:b w:val="0"/>
+          <w:bCs w:val="0"/>
+          <w:noProof w:val="0"/>
+          <w:sz w:val="20"/>
+          <w:szCs w:val="20"/>
+          <w:highlight w:val="cyan"/>
+          <w:lang w:val="es-CO"/>
+        </w:rPr>
+        <w:t xml:space="preserve"> OSD, </w:t>
+      </w:r>
+      <w:r>
+        <w:rPr>
+          <w:rFonts w:ascii="Arial" w:hAnsi="Arial" w:eastAsia="Arial" w:cs="Arial"/>
+          <w:b w:val="0"/>
+          <w:bCs w:val="0"/>
+          <w:noProof w:val="0"/>
+          <w:sz w:val="20"/>
+          <w:szCs w:val="20"/>
+          <w:highlight w:val="cyan"/>
+          <w:lang w:val="es-CO"/>
+        </w:rPr>
+        <w:t>promoviendo una educación inclusiva y de calidad para enfrentar los desafíos del país en un contexto global cada vez más complejo.</w:t>
+      </w:r>
+      <w:commentRangeStart w:id="1942847717"/>
+      <w:commentRangeEnd w:id="1942847717"/>
+      <w:r>
+        <w:rPr>
+          <w:rStyle w:val="CommentReference"/>
+        </w:rPr>
+        <w:commentReference w:id="1942847717"/>
+      </w:r>
+    </w:p>
+    <w:p>
+      <w:pPr>
+        <w:pStyle w:val="Normal"/>
+        <w:ind w:left="284"/>
+        <w:rPr>
+          <w:rFonts w:ascii="Arial" w:hAnsi="Arial" w:eastAsia="Arial" w:cs="Arial"/>
+          <w:b w:val="0"/>
+          <w:bCs w:val="0"/>
+          <w:noProof w:val="0"/>
+          <w:sz w:val="20"/>
+          <w:szCs w:val="20"/>
+          <w:lang w:val="es-CO"/>
         </w:rPr>
       </w:pPr>
     </w:p>
@@ -6658,13 +6906,36 @@
       </w:pPr>
       <w:r>
         <w:rPr>
-          <w:b/>
-          <w:bCs/>
+          <w:b w:val="1"/>
+          <w:bCs w:val="1"/>
           <w:sz w:val="20"/>
           <w:szCs w:val="20"/>
         </w:rPr>
         <w:t>Tipos de pedagogías</w:t>
       </w:r>
+    </w:p>
+    <w:p>
+      <w:pPr>
+        <w:pStyle w:val="Normal"/>
+        <w:ind w:firstLine="720"/>
+      </w:pPr>
+      <w:r>
+        <w:rPr/>
+        <w:t xml:space="preserve">A continuación, se describen algunos de los tipos de pedagogía </w:t>
+      </w:r>
+      <w:r>
+        <w:rPr/>
+        <w:t>más</w:t>
+      </w:r>
+      <w:r>
+        <w:rPr/>
+        <w:t xml:space="preserve"> relevantes: </w:t>
+      </w:r>
+    </w:p>
+    <w:p>
+      <w:pPr>
+        <w:pStyle w:val="Normal"/>
+      </w:pPr>
     </w:p>
     <w:p>
       <w:pPr>
@@ -11958,7 +12229,23 @@
           <w:sz w:val="20"/>
           <w:szCs w:val="20"/>
         </w:rPr>
-        <w:t xml:space="preserve">Después de reflexionar desde su rol como docente, encontrará a continuación siete tipos de </w:t>
+        <w:t>Después de reflexionar desde su rol como docente, encontrará a continuación s</w:t>
+      </w:r>
+      <w:r>
+        <w:rPr>
+          <w:rFonts w:ascii="Arial" w:hAnsi="Arial" w:cs="Arial"/>
+          <w:sz w:val="20"/>
+          <w:szCs w:val="20"/>
+        </w:rPr>
+        <w:t>eis</w:t>
+      </w:r>
+      <w:r>
+        <w:rPr>
+          <w:rFonts w:ascii="Arial" w:hAnsi="Arial" w:cs="Arial"/>
+          <w:sz w:val="20"/>
+          <w:szCs w:val="20"/>
+        </w:rPr>
+        <w:t xml:space="preserve"> tipos de </w:t>
       </w:r>
       <w:r>
         <w:rPr>
@@ -20467,6 +20754,49 @@
       </w:r>
     </w:p>
   </w:comment>
+  <w:comment xmlns:w="http://schemas.openxmlformats.org/wordprocessingml/2006/main" w:initials="SP" w:author="Sandra Paola Morales Páez" w:date="2024-10-24T14:40:06" w:id="115670183">
+    <w:p xmlns:w14="http://schemas.microsoft.com/office/word/2010/wordml" xmlns:w="http://schemas.openxmlformats.org/wordprocessingml/2006/main">
+      <w:pPr>
+        <w:pStyle w:val="CommentText"/>
+      </w:pPr>
+      <w:r>
+        <w:rPr>
+          <w:rStyle w:val="CommentReference"/>
+        </w:rPr>
+        <w:annotationRef/>
+      </w:r>
+      <w:r>
+        <w:rPr>
+          <w:highlight w:val="cyan"/>
+        </w:rPr>
+        <w:t xml:space="preserve">Realizar ajuste solicitado por Accesibilidad. </w:t>
+      </w:r>
+    </w:p>
+  </w:comment>
+  <w:comment xmlns:w="http://schemas.openxmlformats.org/wordprocessingml/2006/main" w:initials="SP" w:author="Sandra Paola Morales Páez" w:date="2024-10-24T14:44:40" w:id="1942847717">
+    <w:p xmlns:w14="http://schemas.microsoft.com/office/word/2010/wordml" xmlns:w="http://schemas.openxmlformats.org/wordprocessingml/2006/main">
+      <w:pPr>
+        <w:pStyle w:val="CommentText"/>
+      </w:pPr>
+      <w:r>
+        <w:rPr>
+          <w:rStyle w:val="CommentReference"/>
+        </w:rPr>
+        <w:annotationRef/>
+      </w:r>
+      <w:r>
+        <w:rPr>
+          <w:highlight w:val="cyan"/>
+        </w:rPr>
+        <w:t>actualizar información</w:t>
+      </w:r>
+    </w:p>
+    <w:p xmlns:w14="http://schemas.microsoft.com/office/word/2010/wordml" xmlns:w="http://schemas.openxmlformats.org/wordprocessingml/2006/main">
+      <w:pPr>
+        <w:pStyle w:val="CommentText"/>
+      </w:pPr>
+    </w:p>
+  </w:comment>
 </w:comments>
 </file>
 
@@ -20511,6 +20841,8 @@
   <w15:commentEx w15:done="0" w15:paraId="18794D2E"/>
   <w15:commentEx w15:done="0" w15:paraId="1CFAFFF6"/>
   <w15:commentEx w15:done="0" w15:paraId="1D7ED010" w15:paraIdParent="1CFAFFF6"/>
+  <w15:commentEx w15:done="0" w15:paraId="35537FBE"/>
+  <w15:commentEx w15:done="0" w15:paraId="5DB8801B"/>
 </w15:commentsEx>
 </file>
 
@@ -20723,6 +21055,8 @@
   <w16cex:commentExtensible w16cex:durableId="1C88F160" w16cex:dateUtc="2024-09-26T00:23:00Z"/>
   <w16cex:commentExtensible w16cex:durableId="0110489A" w16cex:dateUtc="2024-09-25T23:10:00Z"/>
   <w16cex:commentExtensible w16cex:durableId="0EE5CDA4" w16cex:dateUtc="2024-09-25T23:11:00Z"/>
+  <w16cex:commentExtensible w16cex:durableId="721FB7BE" w16cex:dateUtc="2024-10-24T19:40:06.349Z"/>
+  <w16cex:commentExtensible w16cex:durableId="2C3B6D7A" w16cex:dateUtc="2024-10-24T19:44:40.137Z"/>
 </w16cex:commentsExtensible>
 </file>
 
@@ -20767,6 +21101,8 @@
   <w16cid:commentId w16cid:paraId="18794D2E" w16cid:durableId="1C88F160"/>
   <w16cid:commentId w16cid:paraId="1CFAFFF6" w16cid:durableId="0110489A"/>
   <w16cid:commentId w16cid:paraId="1D7ED010" w16cid:durableId="0EE5CDA4"/>
+  <w16cid:commentId w16cid:paraId="35537FBE" w16cid:durableId="721FB7BE"/>
+  <w16cid:commentId w16cid:paraId="5DB8801B" w16cid:durableId="2C3B6D7A"/>
 </w16cid:commentsIds>
 </file>
 
@@ -26172,7 +26508,7 @@
 </file>
 
 <file path=word/people.xml><?xml version="1.0" encoding="utf-8"?>
-<w15:people xmlns:wpc="http://schemas.microsoft.com/office/word/2010/wordprocessingCanvas" xmlns:cx="http://schemas.microsoft.com/office/drawing/2014/chartex" xmlns:cx1="http://schemas.microsoft.com/office/drawing/2015/9/8/chartex" xmlns:cx2="http://schemas.microsoft.com/office/drawing/2015/10/21/chartex" xmlns:cx3="http://schemas.microsoft.com/office/drawing/2016/5/9/chartex" xmlns:cx4="http://schemas.microsoft.com/office/drawing/2016/5/10/chartex" xmlns:cx5="http://schemas.microsoft.com/office/drawing/2016/5/11/chartex" xmlns:cx6="http://schemas.microsoft.com/office/drawing/2016/5/12/chartex" xmlns:cx7="http://schemas.microsoft.com/office/drawing/2016/5/13/chartex" xmlns:cx8="http://schemas.microsoft.com/office/drawing/2016/5/14/chartex" xmlns:mc="http://schemas.openxmlformats.org/markup-compatibility/2006" xmlns:aink="http://schemas.microsoft.com/office/drawing/2016/ink" xmlns:am3d="http://schemas.microsoft.com/office/drawing/2017/model3d" xmlns:o="urn:schemas-microsoft-com:office:office" xmlns:oel="http://schemas.microsoft.com/office/2019/extlst" xmlns:r="http://schemas.openxmlformats.org/officeDocument/2006/relationships" xmlns:m="http://schemas.openxmlformats.org/officeDocument/2006/math" xmlns:v="urn:schemas-microsoft-com:vml" xmlns:wp14="http://schemas.microsoft.com/office/word/2010/wordprocessingDrawing" xmlns:wp="http://schemas.openxmlformats.org/drawingml/2006/wordprocessingDrawing" xmlns:w10="urn:schemas-microsoft-com:office:word" xmlns:w="http://schemas.openxmlformats.org/wordprocessingml/2006/main" xmlns:w14="http://schemas.microsoft.com/office/word/2010/wordml" xmlns:w15="http://schemas.microsoft.com/office/word/2012/wordml" xmlns:w16cex="http://schemas.microsoft.com/office/word/2018/wordml/cex" xmlns:w16cid="http://schemas.microsoft.com/office/word/2016/wordml/cid" xmlns:w16="http://schemas.microsoft.com/office/word/2018/wordml" xmlns:w16du="http://schemas.microsoft.com/office/word/2023/wordml/word16du" xmlns:w16sdtdh="http://schemas.microsoft.com/office/word/2020/wordml/sdtdatahash" xmlns:w16se="http://schemas.microsoft.com/office/word/2015/wordml/symex" xmlns:wpg="http://schemas.microsoft.com/office/word/2010/wordprocessingGroup" xmlns:wpi="http://schemas.microsoft.com/office/word/2010/wordprocessingInk" xmlns:wne="http://schemas.microsoft.com/office/word/2006/wordml" xmlns:wps="http://schemas.microsoft.com/office/word/2010/wordprocessingShape" mc:Ignorable="w14 w15 w16se w16cid w16 w16cex w16sdtdh w16du wp14">
+<w15:people xmlns:mc="http://schemas.openxmlformats.org/markup-compatibility/2006" xmlns:w15="http://schemas.microsoft.com/office/word/2012/wordml" mc:Ignorable="w15">
   <w15:person w15:author="Sandra Paola Morales Paez">
     <w15:presenceInfo w15:providerId="AD" w15:userId="S::sandrap.morales@unad.edu.co::33e80951-1d3b-47f2-8326-0ae4d88eafec"/>
   </w15:person>

</xml_diff>